<commit_message>
Fixed biblio processing when article is a single edition.
</commit_message>
<xml_diff>
--- a/sources/Ast_Probus_Dedication.docx
+++ b/sources/Ast_Probus_Dedication.docx
@@ -5339,18 +5339,7 @@
       </w:pPr>
     </w:p>
     <w:p>
-      <w:pPr>
-        <w:pStyle w:val="Codex"/>
-        <w:rPr>
-          <w:sz w:val="22"/>
-          <w:szCs w:val="22"/>
-        </w:rPr>
-      </w:pPr>
-      <w:r>
-        <w:rPr>
-          <w:sz w:val="22"/>
-          <w:szCs w:val="22"/>
-        </w:rPr>
+      <w:r>
         <w:t>#bibliography</w:t>
       </w:r>
     </w:p>
@@ -5397,240 +5386,88 @@
         <w:t xml:space="preserve"> 70, a Dedication from the Year 133 BC,” ZPE 213: 108–110.</w:t>
       </w:r>
     </w:p>
-    <w:p>
-      <w:pPr>
-        <w:pStyle w:val="Heading1"/>
-        <w:rPr>
-          <w:b w:val="0"/>
-          <w:bCs w:val="0"/>
-          <w:sz w:val="24"/>
-          <w:szCs w:val="24"/>
-        </w:rPr>
-      </w:pPr>
-      <w:r>
-        <w:rPr>
-          <w:b w:val="0"/>
-          <w:bCs w:val="0"/>
-          <w:sz w:val="24"/>
-          <w:szCs w:val="24"/>
-        </w:rPr>
+    <w:p/>
+    <w:p>
+      <w:r>
         <w:t>A</w:t>
       </w:r>
       <w:r>
-        <w:rPr>
-          <w:b w:val="0"/>
-          <w:bCs w:val="0"/>
-          <w:sz w:val="24"/>
-          <w:szCs w:val="24"/>
-        </w:rPr>
         <w:t>s</w:t>
       </w:r>
       <w:r>
-        <w:rPr>
-          <w:b w:val="0"/>
-          <w:bCs w:val="0"/>
-          <w:sz w:val="24"/>
-          <w:szCs w:val="24"/>
-        </w:rPr>
         <w:t>t, R. (2021)</w:t>
       </w:r>
       <w:r>
-        <w:rPr>
-          <w:b w:val="0"/>
-          <w:bCs w:val="0"/>
-          <w:sz w:val="24"/>
-          <w:szCs w:val="24"/>
-        </w:rPr>
-        <w:t xml:space="preserve"> </w:t>
-      </w:r>
-      <w:r>
-        <w:rPr>
-          <w:b w:val="0"/>
-          <w:bCs w:val="0"/>
-          <w:sz w:val="24"/>
-          <w:szCs w:val="24"/>
-        </w:rPr>
+        <w:t xml:space="preserve"> </w:t>
+      </w:r>
+      <w:r>
         <w:t>“</w:t>
       </w:r>
       <w:r>
-        <w:rPr>
-          <w:b w:val="0"/>
-          <w:bCs w:val="0"/>
-          <w:sz w:val="24"/>
-          <w:szCs w:val="24"/>
-        </w:rPr>
         <w:t xml:space="preserve">Marcus </w:t>
       </w:r>
       <w:proofErr w:type="spellStart"/>
       <w:r>
-        <w:rPr>
-          <w:b w:val="0"/>
-          <w:bCs w:val="0"/>
-          <w:sz w:val="24"/>
-          <w:szCs w:val="24"/>
-        </w:rPr>
         <w:t>Laelius</w:t>
       </w:r>
       <w:proofErr w:type="spellEnd"/>
       <w:r>
-        <w:rPr>
-          <w:b w:val="0"/>
-          <w:bCs w:val="0"/>
-          <w:sz w:val="24"/>
-          <w:szCs w:val="24"/>
-        </w:rPr>
-        <w:t xml:space="preserve"> </w:t>
-      </w:r>
-      <w:proofErr w:type="spellStart"/>
-      <w:r>
-        <w:rPr>
-          <w:b w:val="0"/>
-          <w:bCs w:val="0"/>
-          <w:sz w:val="24"/>
-          <w:szCs w:val="24"/>
-        </w:rPr>
+        <w:t xml:space="preserve"> </w:t>
+      </w:r>
+      <w:proofErr w:type="spellStart"/>
+      <w:r>
         <w:t>Cosmus</w:t>
       </w:r>
       <w:proofErr w:type="spellEnd"/>
       <w:r>
-        <w:rPr>
-          <w:b w:val="0"/>
-          <w:bCs w:val="0"/>
-          <w:sz w:val="24"/>
-          <w:szCs w:val="24"/>
-        </w:rPr>
         <w:t xml:space="preserve">. Italian merchants and Roman trade at </w:t>
       </w:r>
       <w:proofErr w:type="spellStart"/>
       <w:r>
-        <w:rPr>
-          <w:b w:val="0"/>
-          <w:bCs w:val="0"/>
-          <w:sz w:val="24"/>
-          <w:szCs w:val="24"/>
-        </w:rPr>
         <w:t>Berenike</w:t>
       </w:r>
       <w:proofErr w:type="spellEnd"/>
       <w:r>
-        <w:rPr>
-          <w:b w:val="0"/>
-          <w:bCs w:val="0"/>
-          <w:sz w:val="24"/>
-          <w:szCs w:val="24"/>
-        </w:rPr>
         <w:t xml:space="preserve"> under the Julio-Claudian Emperor</w:t>
       </w:r>
       <w:r>
-        <w:rPr>
-          <w:b w:val="0"/>
-          <w:bCs w:val="0"/>
-          <w:sz w:val="24"/>
-          <w:szCs w:val="24"/>
-        </w:rPr>
         <w:t xml:space="preserve">s” </w:t>
       </w:r>
       <w:r>
-        <w:rPr>
-          <w:rFonts w:ascii="IFAO-Grec Unicode" w:hAnsi="IFAO-Grec Unicode"/>
-          <w:b w:val="0"/>
-          <w:bCs w:val="0"/>
-          <w:sz w:val="24"/>
-          <w:szCs w:val="24"/>
-        </w:rPr>
         <w:t xml:space="preserve">L. </w:t>
       </w:r>
       <w:proofErr w:type="spellStart"/>
       <w:r>
-        <w:rPr>
-          <w:rFonts w:ascii="IFAO-Grec Unicode" w:hAnsi="IFAO-Grec Unicode"/>
-          <w:b w:val="0"/>
-          <w:bCs w:val="0"/>
-          <w:sz w:val="24"/>
-          <w:szCs w:val="24"/>
-        </w:rPr>
         <w:t>Rahmstorf</w:t>
       </w:r>
       <w:proofErr w:type="spellEnd"/>
       <w:r>
-        <w:rPr>
-          <w:rFonts w:ascii="IFAO-Grec Unicode" w:hAnsi="IFAO-Grec Unicode"/>
-          <w:b w:val="0"/>
-          <w:bCs w:val="0"/>
-          <w:sz w:val="24"/>
-          <w:szCs w:val="24"/>
-        </w:rPr>
         <w:t xml:space="preserve">, G. </w:t>
       </w:r>
       <w:proofErr w:type="spellStart"/>
       <w:r>
-        <w:rPr>
-          <w:rFonts w:ascii="IFAO-Grec Unicode" w:hAnsi="IFAO-Grec Unicode"/>
-          <w:b w:val="0"/>
-          <w:bCs w:val="0"/>
-          <w:sz w:val="24"/>
-          <w:szCs w:val="24"/>
-        </w:rPr>
         <w:t>Barjamovic</w:t>
       </w:r>
       <w:proofErr w:type="spellEnd"/>
       <w:r>
-        <w:rPr>
-          <w:rFonts w:ascii="IFAO-Grec Unicode" w:hAnsi="IFAO-Grec Unicode"/>
-          <w:b w:val="0"/>
-          <w:bCs w:val="0"/>
-          <w:sz w:val="24"/>
-          <w:szCs w:val="24"/>
-        </w:rPr>
         <w:t xml:space="preserve">, and N. </w:t>
       </w:r>
       <w:proofErr w:type="spellStart"/>
       <w:r>
-        <w:rPr>
-          <w:rFonts w:ascii="IFAO-Grec Unicode" w:hAnsi="IFAO-Grec Unicode"/>
-          <w:b w:val="0"/>
-          <w:bCs w:val="0"/>
-          <w:sz w:val="24"/>
-          <w:szCs w:val="24"/>
-        </w:rPr>
         <w:t>Ialongo</w:t>
       </w:r>
       <w:proofErr w:type="spellEnd"/>
       <w:r>
-        <w:rPr>
-          <w:rFonts w:ascii="IFAO-Grec Unicode" w:hAnsi="IFAO-Grec Unicode"/>
-          <w:b w:val="0"/>
-          <w:bCs w:val="0"/>
-          <w:sz w:val="24"/>
-          <w:szCs w:val="24"/>
-        </w:rPr>
-        <w:t xml:space="preserve"> (eds), Merchants, Measures and Money Understanding Technologies of Early Trade in a </w:t>
-      </w:r>
-      <w:r>
-        <w:rPr>
-          <w:b w:val="0"/>
-          <w:bCs w:val="0"/>
-          <w:sz w:val="24"/>
-          <w:szCs w:val="24"/>
-        </w:rPr>
-        <w:t>Comparative Perspective. Weight and Value 2 (Kiel-Hamburg 2021): 142</w:t>
-      </w:r>
-      <w:r>
-        <w:rPr>
-          <w:sz w:val="24"/>
-          <w:szCs w:val="24"/>
-        </w:rPr>
-        <w:t>–</w:t>
-      </w:r>
-      <w:r>
-        <w:rPr>
-          <w:b w:val="0"/>
-          <w:bCs w:val="0"/>
-          <w:sz w:val="24"/>
-          <w:szCs w:val="24"/>
-        </w:rPr>
-        <w:t>157.</w:t>
-      </w:r>
+        <w:t xml:space="preserve"> (eds), Merchants, Measures and Money Understanding Technologies of Early Trade in a Comparative Perspective. Weight and Value 2 (Kiel-Hamburg 2021): 142–157.</w:t>
+      </w:r>
+    </w:p>
+    <w:p>
+      <w:pPr>
+        <w:rPr>
+          <w:b/>
+          <w:bCs/>
+        </w:rPr>
+      </w:pPr>
     </w:p>
     <w:p>
       <w:hyperlink r:id="rId11" w:tgtFrame="_blank" w:history="1">
@@ -7448,11 +7285,19 @@
         <w:t xml:space="preserve"> are in </w:t>
       </w:r>
       <w:hyperlink r:id="rId5" w:history="1">
+        <w:proofErr w:type="spellStart"/>
         <w:r>
           <w:rPr>
             <w:rStyle w:val="Hyperlink"/>
           </w:rPr>
-          <w:t>Ast and Bagnall 201</w:t>
+          <w:t>Ast</w:t>
+        </w:r>
+        <w:proofErr w:type="spellEnd"/>
+        <w:r>
+          <w:rPr>
+            <w:rStyle w:val="Hyperlink"/>
+          </w:rPr>
+          <w:t xml:space="preserve"> and Bagnall 201</w:t>
         </w:r>
         <w:r>
           <w:rPr>
@@ -7600,7 +7445,15 @@
       </w:r>
       <w:proofErr w:type="spellEnd"/>
       <w:r>
-        <w:t>, Ast et al. (forthcoming)</w:t>
+        <w:t xml:space="preserve">, </w:t>
+      </w:r>
+      <w:proofErr w:type="spellStart"/>
+      <w:r>
+        <w:t>Ast</w:t>
+      </w:r>
+      <w:proofErr w:type="spellEnd"/>
+      <w:r>
+        <w:t xml:space="preserve"> et al. (forthcoming)</w:t>
       </w:r>
       <w:r>
         <w:t>.</w:t>
@@ -8778,11 +8631,19 @@
         <w:t xml:space="preserve">; see </w:t>
       </w:r>
       <w:hyperlink r:id="rId24" w:history="1">
+        <w:proofErr w:type="spellStart"/>
         <w:r>
           <w:rPr>
             <w:rStyle w:val="Hyperlink"/>
           </w:rPr>
-          <w:t>Ast and R</w:t>
+          <w:t>Ast</w:t>
+        </w:r>
+        <w:proofErr w:type="spellEnd"/>
+        <w:r>
+          <w:rPr>
+            <w:rStyle w:val="Hyperlink"/>
+          </w:rPr>
+          <w:t xml:space="preserve"> and R</w:t>
         </w:r>
         <w:r>
           <w:rPr>
@@ -8912,11 +8773,19 @@
         <w:t xml:space="preserve"> </w:t>
       </w:r>
       <w:hyperlink r:id="rId26" w:history="1">
+        <w:proofErr w:type="spellStart"/>
         <w:r>
           <w:rPr>
             <w:rStyle w:val="Hyperlink"/>
           </w:rPr>
-          <w:t>Ast and R</w:t>
+          <w:t>Ast</w:t>
+        </w:r>
+        <w:proofErr w:type="spellEnd"/>
+        <w:r>
+          <w:rPr>
+            <w:rStyle w:val="Hyperlink"/>
+          </w:rPr>
+          <w:t xml:space="preserve"> and R</w:t>
         </w:r>
         <w:r>
           <w:rPr>
@@ -8943,8 +8812,13 @@
       <w:r>
         <w:t xml:space="preserve">; </w:t>
       </w:r>
-      <w:r>
-        <w:t>Ast, Pop</w:t>
+      <w:proofErr w:type="spellStart"/>
+      <w:r>
+        <w:t>Ast</w:t>
+      </w:r>
+      <w:proofErr w:type="spellEnd"/>
+      <w:r>
+        <w:t>, Pop</w:t>
       </w:r>
       <w:proofErr w:type="spellStart"/>
       <w:r>

</xml_diff>